<commit_message>
box_label_template добавлен {{stage}}, box_label_page.html deleted main label
</commit_message>
<xml_diff>
--- a/document_templates/docx/шаблон_наклейка_коробка.docx
+++ b/document_templates/docx/шаблон_наклейка_коробка.docx
@@ -292,6 +292,14 @@
                 <w:lang w:val="en-US"/>
               </w:rPr>
               <w:t xml:space="preserve"> {{object}}</w:t>
+            </w:r>
+            <w:r>
+              <w:rPr>
+                <w:rFonts w:ascii="Times New Roman" w:hAnsi="Times New Roman" w:cs="Times New Roman"/>
+                <w:sz w:val="36"/>
+                <w:lang w:val="en-US"/>
+              </w:rPr>
+              <w:t>. {{stage}}</w:t>
             </w:r>
           </w:p>
         </w:tc>

</xml_diff>

<commit_message>
Documents app/box label v1.0 (#6)
* box_label_template добавлен {{stage}}, box_label_page.html deleted main label

* box_label_v1.0 to check in prod
</commit_message>
<xml_diff>
--- a/document_templates/docx/шаблон_наклейка_коробка.docx
+++ b/document_templates/docx/шаблон_наклейка_коробка.docx
@@ -292,6 +292,14 @@
                 <w:lang w:val="en-US"/>
               </w:rPr>
               <w:t xml:space="preserve"> {{object}}</w:t>
+            </w:r>
+            <w:r>
+              <w:rPr>
+                <w:rFonts w:ascii="Times New Roman" w:hAnsi="Times New Roman" w:cs="Times New Roman"/>
+                <w:sz w:val="36"/>
+                <w:lang w:val="en-US"/>
+              </w:rPr>
+              <w:t>. {{stage}}</w:t>
             </w:r>
           </w:p>
         </w:tc>

</xml_diff>

<commit_message>
box_label_template added BORDERS WITH WHITE COLOR
</commit_message>
<xml_diff>
--- a/document_templates/docx/шаблон_наклейка_коробка.docx
+++ b/document_templates/docx/шаблон_наклейка_коробка.docx
@@ -197,6 +197,15 @@
                 <w:lang w:val="en-US"/>
               </w:rPr>
             </w:pPr>
+            <w:r>
+              <w:rPr>
+                <w:rFonts w:ascii="Times New Roman" w:hAnsi="Times New Roman" w:cs="Times New Roman"/>
+                <w:color w:val="FFFFFF" w:themeColor="background1"/>
+                <w:sz w:val="36"/>
+                <w:lang w:val="en-US"/>
+              </w:rPr>
+              <w:t>border</w:t>
+            </w:r>
           </w:p>
         </w:tc>
       </w:tr>
@@ -246,6 +255,15 @@
                 <w:lang w:val="en-US"/>
               </w:rPr>
             </w:pPr>
+            <w:r>
+              <w:rPr>
+                <w:rFonts w:ascii="Times New Roman" w:hAnsi="Times New Roman" w:cs="Times New Roman"/>
+                <w:color w:val="FFFFFF" w:themeColor="background1"/>
+                <w:sz w:val="36"/>
+                <w:lang w:val="en-US"/>
+              </w:rPr>
+              <w:t>border</w:t>
+            </w:r>
           </w:p>
         </w:tc>
       </w:tr>

</xml_diff>